<commit_message>
Final commit of @nd VPC Lab
</commit_message>
<xml_diff>
--- a/VPC 2 tier Architecture LAB/VPC 2 Tier Architecture lab.docx
+++ b/VPC 2 tier Architecture LAB/VPC 2 Tier Architecture lab.docx
@@ -418,6 +418,176 @@
           <w:szCs w:val="24"/>
         </w:rPr>
       </w:pPr>
+      <w:r>
+        <w:rPr>
+          <w:rFonts w:ascii="Calibri" w:hAnsi="Calibri" w:cs="Calibri"/>
+          <w:sz w:val="24"/>
+          <w:szCs w:val="24"/>
+        </w:rPr>
+        <w:t xml:space="preserve">Above Architecture is an Example for Two tier VPC Architecture. (one public subnet and one private subnet). We Use Private Subnet for Database Server or to keep High confidential things and data. Public Subnet is used for Webserver. Public Subnets are accessible over </w:t>
+      </w:r>
+      <w:r>
+        <w:rPr>
+          <w:rFonts w:ascii="Calibri" w:hAnsi="Calibri" w:cs="Calibri"/>
+          <w:sz w:val="24"/>
+          <w:szCs w:val="24"/>
+        </w:rPr>
+        <w:t>the Internet</w:t>
+      </w:r>
+      <w:r>
+        <w:rPr>
+          <w:rFonts w:ascii="Calibri" w:hAnsi="Calibri" w:cs="Calibri"/>
+          <w:sz w:val="24"/>
+          <w:szCs w:val="24"/>
+        </w:rPr>
+        <w:t xml:space="preserve"> </w:t>
+      </w:r>
+      <w:r>
+        <w:rPr>
+          <w:rFonts w:ascii="Calibri" w:hAnsi="Calibri" w:cs="Calibri"/>
+          <w:sz w:val="24"/>
+          <w:szCs w:val="24"/>
+        </w:rPr>
+        <w:t>whereas</w:t>
+      </w:r>
+      <w:r>
+        <w:rPr>
+          <w:rFonts w:ascii="Calibri" w:hAnsi="Calibri" w:cs="Calibri"/>
+          <w:sz w:val="24"/>
+          <w:szCs w:val="24"/>
+        </w:rPr>
+        <w:t xml:space="preserve"> Private Subnets are not accessible from </w:t>
+      </w:r>
+      <w:r>
+        <w:rPr>
+          <w:rFonts w:ascii="Calibri" w:hAnsi="Calibri" w:cs="Calibri"/>
+          <w:sz w:val="24"/>
+          <w:szCs w:val="24"/>
+        </w:rPr>
+        <w:t>the Internet</w:t>
+      </w:r>
+      <w:r>
+        <w:rPr>
+          <w:rFonts w:ascii="Calibri" w:hAnsi="Calibri" w:cs="Calibri"/>
+          <w:sz w:val="24"/>
+          <w:szCs w:val="24"/>
+        </w:rPr>
+        <w:t xml:space="preserve">. </w:t>
+      </w:r>
+      <w:r>
+        <w:rPr>
+          <w:rFonts w:ascii="Calibri" w:hAnsi="Calibri" w:cs="Calibri"/>
+          <w:sz w:val="24"/>
+          <w:szCs w:val="24"/>
+        </w:rPr>
+        <w:t xml:space="preserve"> </w:t>
+      </w:r>
+    </w:p>
+    <w:p>
+      <w:pPr>
+        <w:jc w:val="both"/>
+        <w:rPr>
+          <w:rFonts w:ascii="Calibri" w:hAnsi="Calibri" w:cs="Calibri"/>
+          <w:sz w:val="24"/>
+          <w:szCs w:val="24"/>
+        </w:rPr>
+      </w:pPr>
+      <w:r>
+        <w:rPr>
+          <w:rFonts w:ascii="Calibri" w:hAnsi="Calibri" w:cs="Calibri"/>
+          <w:sz w:val="24"/>
+          <w:szCs w:val="24"/>
+        </w:rPr>
+        <w:t xml:space="preserve">We use </w:t>
+      </w:r>
+      <w:r>
+        <w:rPr>
+          <w:rFonts w:ascii="Calibri" w:hAnsi="Calibri" w:cs="Calibri"/>
+          <w:sz w:val="24"/>
+          <w:szCs w:val="24"/>
+        </w:rPr>
+        <w:t>Internet</w:t>
+      </w:r>
+      <w:r>
+        <w:rPr>
+          <w:rFonts w:ascii="Calibri" w:hAnsi="Calibri" w:cs="Calibri"/>
+          <w:sz w:val="24"/>
+          <w:szCs w:val="24"/>
+        </w:rPr>
+        <w:t xml:space="preserve"> gateway to provide internet connectivity to the VPC, we have separate Route table for private and Public Subnets of VPC, you may think we don’t need Internet for Private Subnet, then why we need Route table, we need outbound Internet access to private subne</w:t>
+      </w:r>
+      <w:r>
+        <w:rPr>
+          <w:rFonts w:ascii="Calibri" w:hAnsi="Calibri" w:cs="Calibri"/>
+          <w:sz w:val="24"/>
+          <w:szCs w:val="24"/>
+        </w:rPr>
+        <w:t xml:space="preserve">t to downloads patch updates and software, we achieve this using NAT Gateway. </w:t>
+      </w:r>
+      <w:r>
+        <w:rPr>
+          <w:rFonts w:ascii="Calibri" w:hAnsi="Calibri" w:cs="Calibri"/>
+          <w:sz w:val="24"/>
+          <w:szCs w:val="24"/>
+        </w:rPr>
+        <w:t xml:space="preserve"> </w:t>
+      </w:r>
+    </w:p>
+    <w:p>
+      <w:pPr>
+        <w:jc w:val="both"/>
+        <w:rPr>
+          <w:rFonts w:ascii="Calibri" w:hAnsi="Calibri" w:cs="Calibri"/>
+          <w:sz w:val="24"/>
+          <w:szCs w:val="24"/>
+        </w:rPr>
+      </w:pPr>
+      <w:r>
+        <w:rPr>
+          <w:rFonts w:ascii="Calibri" w:hAnsi="Calibri" w:cs="Calibri"/>
+          <w:sz w:val="24"/>
+          <w:szCs w:val="24"/>
+        </w:rPr>
+        <w:t>NAT Gateway must be placed in public subnet only and in Private Subnet Route table we add route to NAT gateway, NAT gateway in turn connects to the Internet.</w:t>
+      </w:r>
+    </w:p>
+    <w:p>
+      <w:pPr>
+        <w:jc w:val="both"/>
+        <w:rPr>
+          <w:rFonts w:ascii="Calibri" w:hAnsi="Calibri" w:cs="Calibri"/>
+          <w:sz w:val="24"/>
+          <w:szCs w:val="24"/>
+        </w:rPr>
+      </w:pPr>
+    </w:p>
+    <w:p>
+      <w:pPr>
+        <w:jc w:val="both"/>
+        <w:rPr>
+          <w:rFonts w:ascii="Calibri" w:hAnsi="Calibri" w:cs="Calibri"/>
+          <w:sz w:val="24"/>
+          <w:szCs w:val="24"/>
+        </w:rPr>
+      </w:pPr>
+      <w:r>
+        <w:rPr>
+          <w:rFonts w:ascii="Calibri" w:hAnsi="Calibri" w:cs="Calibri"/>
+          <w:sz w:val="24"/>
+          <w:szCs w:val="24"/>
+        </w:rPr>
+        <w:t>If we require high availability we should expand the above to other Availability Zone present in the Region as shown in above diagram.</w:t>
+      </w:r>
+    </w:p>
+    <w:p>
+      <w:pPr>
+        <w:jc w:val="both"/>
+        <w:rPr>
+          <w:rFonts w:ascii="Calibri" w:hAnsi="Calibri" w:cs="Calibri"/>
+          <w:sz w:val="24"/>
+          <w:szCs w:val="24"/>
+        </w:rPr>
+      </w:pPr>
     </w:p>
     <w:p>
       <w:pPr>
@@ -570,10 +740,10 @@
       <w:r>
         <w:rPr>
           <w:rFonts w:ascii="Calibri" w:hAnsi="Calibri" w:cs="Calibri"/>
-          <w:sz w:val="24"/>
-          <w:szCs w:val="24"/>
-        </w:rPr>
-        <w:lastRenderedPageBreak/>
+          <w:noProof/>
+          <w:sz w:val="24"/>
+          <w:szCs w:val="24"/>
+        </w:rPr>
         <w:drawing>
           <wp:inline distT="0" distB="0" distL="0" distR="0" wp14:anchorId="116D665A" wp14:editId="224C61D7">
             <wp:extent cx="5943600" cy="1322705"/>
@@ -635,6 +805,7 @@
       <w:r>
         <w:rPr>
           <w:rFonts w:ascii="Calibri" w:hAnsi="Calibri" w:cs="Calibri"/>
+          <w:noProof/>
           <w:sz w:val="24"/>
           <w:szCs w:val="24"/>
         </w:rPr>
@@ -732,6 +903,7 @@
       <w:r>
         <w:rPr>
           <w:rFonts w:ascii="Calibri" w:hAnsi="Calibri" w:cs="Calibri"/>
+          <w:noProof/>
           <w:sz w:val="24"/>
           <w:szCs w:val="24"/>
         </w:rPr>
@@ -787,6 +959,7 @@
           <w:sz w:val="24"/>
           <w:szCs w:val="24"/>
         </w:rPr>
+        <w:lastRenderedPageBreak/>
         <w:t>Two Private subnets are created in two different AZ. Similarly, two public subnets are created in two different AZ.</w:t>
       </w:r>
     </w:p>
@@ -891,10 +1064,10 @@
       <w:r>
         <w:rPr>
           <w:rFonts w:ascii="Calibri" w:hAnsi="Calibri" w:cs="Calibri"/>
-          <w:sz w:val="24"/>
-          <w:szCs w:val="24"/>
-        </w:rPr>
-        <w:lastRenderedPageBreak/>
+          <w:noProof/>
+          <w:sz w:val="24"/>
+          <w:szCs w:val="24"/>
+        </w:rPr>
         <w:drawing>
           <wp:inline distT="0" distB="0" distL="0" distR="0" wp14:anchorId="490B19C7" wp14:editId="2EFBE64C">
             <wp:extent cx="5943600" cy="2311400"/>
@@ -972,9 +1145,11 @@
       <w:r>
         <w:rPr>
           <w:rFonts w:ascii="Calibri" w:hAnsi="Calibri" w:cs="Calibri"/>
-          <w:sz w:val="24"/>
-          <w:szCs w:val="24"/>
-        </w:rPr>
+          <w:noProof/>
+          <w:sz w:val="24"/>
+          <w:szCs w:val="24"/>
+        </w:rPr>
+        <w:lastRenderedPageBreak/>
         <w:drawing>
           <wp:inline distT="0" distB="0" distL="0" distR="0" wp14:anchorId="372F84C3" wp14:editId="1EE7B7EA">
             <wp:extent cx="5943600" cy="4197985"/>
@@ -1076,10 +1251,10 @@
       <w:r>
         <w:rPr>
           <w:rFonts w:ascii="Calibri" w:hAnsi="Calibri" w:cs="Calibri"/>
-          <w:sz w:val="24"/>
-          <w:szCs w:val="24"/>
-        </w:rPr>
-        <w:lastRenderedPageBreak/>
+          <w:noProof/>
+          <w:sz w:val="24"/>
+          <w:szCs w:val="24"/>
+        </w:rPr>
         <w:drawing>
           <wp:inline distT="0" distB="0" distL="0" distR="0" wp14:anchorId="6B583E4B" wp14:editId="2DFBB2E5">
             <wp:extent cx="5943600" cy="3077845"/>
@@ -1132,6 +1307,7 @@
           <w:sz w:val="24"/>
           <w:szCs w:val="24"/>
         </w:rPr>
+        <w:lastRenderedPageBreak/>
         <w:t>Successfully accessed the EC2 Instance.</w:t>
       </w:r>
     </w:p>
@@ -1172,6 +1348,7 @@
       <w:r>
         <w:rPr>
           <w:rFonts w:ascii="Calibri" w:hAnsi="Calibri" w:cs="Calibri"/>
+          <w:noProof/>
           <w:sz w:val="24"/>
           <w:szCs w:val="24"/>
         </w:rPr>
@@ -1282,10 +1459,10 @@
       <w:r>
         <w:rPr>
           <w:rFonts w:ascii="Calibri" w:hAnsi="Calibri" w:cs="Calibri"/>
-          <w:sz w:val="24"/>
-          <w:szCs w:val="24"/>
-        </w:rPr>
-        <w:lastRenderedPageBreak/>
+          <w:noProof/>
+          <w:sz w:val="24"/>
+          <w:szCs w:val="24"/>
+        </w:rPr>
         <w:drawing>
           <wp:inline distT="0" distB="0" distL="0" distR="0" wp14:anchorId="7FB092CC" wp14:editId="7F946F08">
             <wp:extent cx="5943600" cy="4007485"/>
@@ -1374,6 +1551,7 @@
           <w:sz w:val="24"/>
           <w:szCs w:val="24"/>
         </w:rPr>
+        <w:lastRenderedPageBreak/>
         <w:t>Try to access this instance</w:t>
       </w:r>
       <w:r>
@@ -1413,6 +1591,7 @@
       <w:r>
         <w:rPr>
           <w:rFonts w:ascii="Calibri" w:hAnsi="Calibri" w:cs="Calibri"/>
+          <w:noProof/>
           <w:sz w:val="24"/>
           <w:szCs w:val="24"/>
         </w:rPr>
@@ -1500,7 +1679,6 @@
           <w:sz w:val="24"/>
           <w:szCs w:val="24"/>
         </w:rPr>
-        <w:lastRenderedPageBreak/>
         <w:t>The first</w:t>
       </w:r>
       <w:r>
@@ -1616,6 +1794,7 @@
       <w:r>
         <w:rPr>
           <w:rFonts w:ascii="Calibri" w:hAnsi="Calibri" w:cs="Calibri"/>
+          <w:noProof/>
           <w:sz w:val="24"/>
           <w:szCs w:val="24"/>
         </w:rPr>
@@ -1686,9 +1865,11 @@
       <w:r>
         <w:rPr>
           <w:rFonts w:ascii="Calibri" w:hAnsi="Calibri" w:cs="Calibri"/>
-          <w:sz w:val="24"/>
-          <w:szCs w:val="24"/>
-        </w:rPr>
+          <w:noProof/>
+          <w:sz w:val="24"/>
+          <w:szCs w:val="24"/>
+        </w:rPr>
+        <w:lastRenderedPageBreak/>
         <w:drawing>
           <wp:inline distT="0" distB="0" distL="0" distR="0" wp14:anchorId="19A909FB" wp14:editId="28804EC3">
             <wp:extent cx="5943600" cy="2439670"/>
@@ -1728,6 +1909,7 @@
       <w:r>
         <w:rPr>
           <w:rFonts w:ascii="Calibri" w:hAnsi="Calibri" w:cs="Calibri"/>
+          <w:noProof/>
           <w:sz w:val="24"/>
           <w:szCs w:val="24"/>
         </w:rPr>
@@ -1798,10 +1980,10 @@
       <w:r>
         <w:rPr>
           <w:rFonts w:ascii="Calibri" w:hAnsi="Calibri" w:cs="Calibri"/>
-          <w:sz w:val="24"/>
-          <w:szCs w:val="24"/>
-        </w:rPr>
-        <w:lastRenderedPageBreak/>
+          <w:noProof/>
+          <w:sz w:val="24"/>
+          <w:szCs w:val="24"/>
+        </w:rPr>
         <w:drawing>
           <wp:inline distT="0" distB="0" distL="0" distR="0" wp14:anchorId="552F9386" wp14:editId="6DBA5F0F">
             <wp:extent cx="5943600" cy="793115"/>
@@ -1887,9 +2069,11 @@
       <w:r>
         <w:rPr>
           <w:rFonts w:ascii="Calibri" w:hAnsi="Calibri" w:cs="Calibri"/>
-          <w:sz w:val="24"/>
-          <w:szCs w:val="24"/>
-        </w:rPr>
+          <w:noProof/>
+          <w:sz w:val="24"/>
+          <w:szCs w:val="24"/>
+        </w:rPr>
+        <w:lastRenderedPageBreak/>
         <w:drawing>
           <wp:inline distT="0" distB="0" distL="0" distR="0" wp14:anchorId="78F92A00" wp14:editId="7721DE06">
             <wp:extent cx="5943600" cy="4039235"/>
@@ -1975,6 +2159,7 @@
       <w:r>
         <w:rPr>
           <w:rFonts w:ascii="Calibri" w:hAnsi="Calibri" w:cs="Calibri"/>
+          <w:noProof/>
           <w:sz w:val="24"/>
           <w:szCs w:val="24"/>
         </w:rPr>
@@ -2030,7 +2215,6 @@
           <w:sz w:val="24"/>
           <w:szCs w:val="24"/>
         </w:rPr>
-        <w:lastRenderedPageBreak/>
         <w:t>Now Successfully connected.</w:t>
       </w:r>
     </w:p>
@@ -2136,9 +2320,11 @@
       <w:r>
         <w:rPr>
           <w:rFonts w:ascii="Calibri" w:hAnsi="Calibri" w:cs="Calibri"/>
-          <w:sz w:val="24"/>
-          <w:szCs w:val="24"/>
-        </w:rPr>
+          <w:noProof/>
+          <w:sz w:val="24"/>
+          <w:szCs w:val="24"/>
+        </w:rPr>
+        <w:lastRenderedPageBreak/>
         <w:drawing>
           <wp:inline distT="0" distB="0" distL="0" distR="0" wp14:anchorId="1E4E990A" wp14:editId="42D51A07">
             <wp:extent cx="5943600" cy="1262380"/>
@@ -2191,25 +2377,7 @@
           <w:sz w:val="24"/>
           <w:szCs w:val="24"/>
         </w:rPr>
-        <w:t xml:space="preserve">We </w:t>
-      </w:r>
-      <w:proofErr w:type="gramStart"/>
-      <w:r>
-        <w:rPr>
-          <w:rFonts w:ascii="Calibri" w:hAnsi="Calibri" w:cs="Calibri"/>
-          <w:sz w:val="24"/>
-          <w:szCs w:val="24"/>
-        </w:rPr>
-        <w:t>already</w:t>
-      </w:r>
-      <w:proofErr w:type="gramEnd"/>
-      <w:r>
-        <w:rPr>
-          <w:rFonts w:ascii="Calibri" w:hAnsi="Calibri" w:cs="Calibri"/>
-          <w:sz w:val="24"/>
-          <w:szCs w:val="24"/>
-        </w:rPr>
-        <w:t xml:space="preserve"> in bastion host, connecting to private ec2 instance.</w:t>
+        <w:t>We already in bastion host, connecting to private ec2 instance.</w:t>
       </w:r>
     </w:p>
     <w:p>
@@ -2242,6 +2410,7 @@
       <w:r>
         <w:rPr>
           <w:rFonts w:ascii="Calibri" w:hAnsi="Calibri" w:cs="Calibri"/>
+          <w:noProof/>
           <w:sz w:val="24"/>
           <w:szCs w:val="24"/>
         </w:rPr>
@@ -2330,6 +2499,7 @@
       <w:r>
         <w:rPr>
           <w:rFonts w:ascii="Calibri" w:hAnsi="Calibri" w:cs="Calibri"/>
+          <w:noProof/>
           <w:sz w:val="24"/>
           <w:szCs w:val="24"/>
         </w:rPr>
@@ -2385,53 +2555,44 @@
           <w:sz w:val="24"/>
           <w:szCs w:val="24"/>
         </w:rPr>
-        <w:t xml:space="preserve">Successfully copied the key </w:t>
-      </w:r>
-      <w:proofErr w:type="gramStart"/>
-      <w:r>
-        <w:rPr>
-          <w:rFonts w:ascii="Calibri" w:hAnsi="Calibri" w:cs="Calibri"/>
-          <w:sz w:val="24"/>
-          <w:szCs w:val="24"/>
-        </w:rPr>
-        <w:t>file</w:t>
-      </w:r>
-      <w:proofErr w:type="gramEnd"/>
-    </w:p>
-    <w:p>
-      <w:pPr>
-        <w:jc w:val="both"/>
-        <w:rPr>
-          <w:rFonts w:ascii="Calibri" w:hAnsi="Calibri" w:cs="Calibri"/>
-          <w:sz w:val="24"/>
-          <w:szCs w:val="24"/>
-        </w:rPr>
-      </w:pPr>
-      <w:r>
-        <w:rPr>
-          <w:rFonts w:ascii="Calibri" w:hAnsi="Calibri" w:cs="Calibri"/>
+        <w:t>Successfully copied the key file</w:t>
+      </w:r>
+    </w:p>
+    <w:p>
+      <w:pPr>
+        <w:jc w:val="both"/>
+        <w:rPr>
+          <w:rFonts w:ascii="Calibri" w:hAnsi="Calibri" w:cs="Calibri"/>
+          <w:sz w:val="24"/>
+          <w:szCs w:val="24"/>
+        </w:rPr>
+      </w:pPr>
+      <w:r>
+        <w:rPr>
+          <w:rFonts w:ascii="Calibri" w:hAnsi="Calibri" w:cs="Calibri"/>
+          <w:sz w:val="24"/>
+          <w:szCs w:val="24"/>
+        </w:rPr>
+        <w:t>Now accessing the private instance.</w:t>
+      </w:r>
+    </w:p>
+    <w:p>
+      <w:pPr>
+        <w:jc w:val="both"/>
+        <w:rPr>
+          <w:rFonts w:ascii="Calibri" w:hAnsi="Calibri" w:cs="Calibri"/>
+          <w:sz w:val="24"/>
+          <w:szCs w:val="24"/>
+        </w:rPr>
+      </w:pPr>
+      <w:r>
+        <w:rPr>
+          <w:rFonts w:ascii="Calibri" w:hAnsi="Calibri" w:cs="Calibri"/>
+          <w:noProof/>
           <w:sz w:val="24"/>
           <w:szCs w:val="24"/>
         </w:rPr>
         <w:lastRenderedPageBreak/>
-        <w:t>Now accessing the private instance.</w:t>
-      </w:r>
-    </w:p>
-    <w:p>
-      <w:pPr>
-        <w:jc w:val="both"/>
-        <w:rPr>
-          <w:rFonts w:ascii="Calibri" w:hAnsi="Calibri" w:cs="Calibri"/>
-          <w:sz w:val="24"/>
-          <w:szCs w:val="24"/>
-        </w:rPr>
-      </w:pPr>
-      <w:r>
-        <w:rPr>
-          <w:rFonts w:ascii="Calibri" w:hAnsi="Calibri" w:cs="Calibri"/>
-          <w:sz w:val="24"/>
-          <w:szCs w:val="24"/>
-        </w:rPr>
         <w:drawing>
           <wp:inline distT="0" distB="0" distL="0" distR="0" wp14:anchorId="234E2C5F" wp14:editId="0AB73296">
             <wp:extent cx="5943600" cy="2306955"/>
@@ -2502,31 +2663,22 @@
           <w:sz w:val="24"/>
           <w:szCs w:val="24"/>
         </w:rPr>
-        <w:t xml:space="preserve"> </w:t>
-      </w:r>
-      <w:proofErr w:type="gramStart"/>
-      <w:r>
-        <w:rPr>
-          <w:rFonts w:ascii="Calibri" w:hAnsi="Calibri" w:cs="Calibri"/>
-          <w:sz w:val="24"/>
-          <w:szCs w:val="24"/>
-        </w:rPr>
-        <w:t>file</w:t>
-      </w:r>
-      <w:proofErr w:type="gramEnd"/>
-    </w:p>
-    <w:p>
-      <w:pPr>
-        <w:jc w:val="both"/>
-        <w:rPr>
-          <w:rFonts w:ascii="Calibri" w:hAnsi="Calibri" w:cs="Calibri"/>
-          <w:sz w:val="24"/>
-          <w:szCs w:val="24"/>
-        </w:rPr>
-      </w:pPr>
-      <w:r>
-        <w:rPr>
-          <w:rFonts w:ascii="Calibri" w:hAnsi="Calibri" w:cs="Calibri"/>
+        <w:t xml:space="preserve"> file</w:t>
+      </w:r>
+    </w:p>
+    <w:p>
+      <w:pPr>
+        <w:jc w:val="both"/>
+        <w:rPr>
+          <w:rFonts w:ascii="Calibri" w:hAnsi="Calibri" w:cs="Calibri"/>
+          <w:sz w:val="24"/>
+          <w:szCs w:val="24"/>
+        </w:rPr>
+      </w:pPr>
+      <w:r>
+        <w:rPr>
+          <w:rFonts w:ascii="Calibri" w:hAnsi="Calibri" w:cs="Calibri"/>
+          <w:noProof/>
           <w:sz w:val="24"/>
           <w:szCs w:val="24"/>
         </w:rPr>
@@ -2600,31 +2752,22 @@
           <w:sz w:val="24"/>
           <w:szCs w:val="24"/>
         </w:rPr>
-        <w:t xml:space="preserve"> file should have read only </w:t>
-      </w:r>
-      <w:proofErr w:type="gramStart"/>
-      <w:r>
-        <w:rPr>
-          <w:rFonts w:ascii="Calibri" w:hAnsi="Calibri" w:cs="Calibri"/>
-          <w:sz w:val="24"/>
-          <w:szCs w:val="24"/>
-        </w:rPr>
-        <w:t>access</w:t>
-      </w:r>
-      <w:proofErr w:type="gramEnd"/>
-    </w:p>
-    <w:p>
-      <w:pPr>
-        <w:jc w:val="both"/>
-        <w:rPr>
-          <w:rFonts w:ascii="Calibri" w:hAnsi="Calibri" w:cs="Calibri"/>
-          <w:sz w:val="24"/>
-          <w:szCs w:val="24"/>
-        </w:rPr>
-      </w:pPr>
-      <w:r>
-        <w:rPr>
-          <w:rFonts w:ascii="Calibri" w:hAnsi="Calibri" w:cs="Calibri"/>
+        <w:t xml:space="preserve"> file should have read only access</w:t>
+      </w:r>
+    </w:p>
+    <w:p>
+      <w:pPr>
+        <w:jc w:val="both"/>
+        <w:rPr>
+          <w:rFonts w:ascii="Calibri" w:hAnsi="Calibri" w:cs="Calibri"/>
+          <w:sz w:val="24"/>
+          <w:szCs w:val="24"/>
+        </w:rPr>
+      </w:pPr>
+      <w:r>
+        <w:rPr>
+          <w:rFonts w:ascii="Calibri" w:hAnsi="Calibri" w:cs="Calibri"/>
+          <w:noProof/>
           <w:sz w:val="24"/>
           <w:szCs w:val="24"/>
         </w:rPr>
@@ -2721,10 +2864,10 @@
       <w:r>
         <w:rPr>
           <w:rFonts w:ascii="Calibri" w:hAnsi="Calibri" w:cs="Calibri"/>
-          <w:sz w:val="24"/>
-          <w:szCs w:val="24"/>
-        </w:rPr>
-        <w:lastRenderedPageBreak/>
+          <w:noProof/>
+          <w:sz w:val="24"/>
+          <w:szCs w:val="24"/>
+        </w:rPr>
         <w:drawing>
           <wp:inline distT="0" distB="0" distL="0" distR="0" wp14:anchorId="3B6D1D93" wp14:editId="5A54F935">
             <wp:extent cx="5943600" cy="2016125"/>
@@ -2777,6 +2920,7 @@
           <w:sz w:val="24"/>
           <w:szCs w:val="24"/>
         </w:rPr>
+        <w:lastRenderedPageBreak/>
         <w:t xml:space="preserve">HERE NOTE that the </w:t>
       </w:r>
       <w:proofErr w:type="spellStart"/>
@@ -2839,16 +2983,7 @@
           <w:sz w:val="24"/>
           <w:szCs w:val="24"/>
         </w:rPr>
-        <w:t xml:space="preserve">This is How we can access the private EC2 Instance. We must provide </w:t>
-      </w:r>
-      <w:proofErr w:type="gramStart"/>
-      <w:r>
-        <w:rPr>
-          <w:rFonts w:ascii="Calibri" w:hAnsi="Calibri" w:cs="Calibri"/>
-          <w:sz w:val="24"/>
-          <w:szCs w:val="24"/>
-        </w:rPr>
-        <w:t>.</w:t>
+        <w:t>This is How we can access the private EC2 Instance. We must provide .</w:t>
       </w:r>
       <w:proofErr w:type="spellStart"/>
       <w:r>
@@ -2860,7 +2995,6 @@
         <w:t>pem</w:t>
       </w:r>
       <w:proofErr w:type="spellEnd"/>
-      <w:proofErr w:type="gramEnd"/>
       <w:r>
         <w:rPr>
           <w:rFonts w:ascii="Calibri" w:hAnsi="Calibri" w:cs="Calibri"/>
@@ -2946,6 +3080,7 @@
       <w:r>
         <w:rPr>
           <w:rFonts w:ascii="Calibri" w:hAnsi="Calibri" w:cs="Calibri"/>
+          <w:noProof/>
           <w:sz w:val="24"/>
           <w:szCs w:val="24"/>
         </w:rPr>
@@ -2998,6 +3133,7 @@
       <w:r>
         <w:rPr>
           <w:rFonts w:ascii="Calibri" w:hAnsi="Calibri" w:cs="Calibri"/>
+          <w:noProof/>
           <w:sz w:val="24"/>
           <w:szCs w:val="24"/>
         </w:rPr>
@@ -3229,7 +3365,6 @@
           <w:sz w:val="24"/>
           <w:szCs w:val="24"/>
         </w:rPr>
-        <w:lastRenderedPageBreak/>
         <w:t>NAT Gateway always resides in Public Subnet.</w:t>
       </w:r>
     </w:p>
@@ -3424,9 +3559,11 @@
       <w:r>
         <w:rPr>
           <w:rFonts w:ascii="Calibri" w:hAnsi="Calibri" w:cs="Calibri"/>
-          <w:sz w:val="24"/>
-          <w:szCs w:val="24"/>
-        </w:rPr>
+          <w:noProof/>
+          <w:sz w:val="24"/>
+          <w:szCs w:val="24"/>
+        </w:rPr>
+        <w:lastRenderedPageBreak/>
         <w:drawing>
           <wp:inline distT="0" distB="0" distL="0" distR="0" wp14:anchorId="7C15745D" wp14:editId="02BC8D8F">
             <wp:extent cx="5943600" cy="1544320"/>
@@ -3494,6 +3631,7 @@
       <w:r>
         <w:rPr>
           <w:rFonts w:ascii="Calibri" w:hAnsi="Calibri" w:cs="Calibri"/>
+          <w:noProof/>
           <w:sz w:val="24"/>
           <w:szCs w:val="24"/>
         </w:rPr>
@@ -3592,10 +3730,10 @@
         <w:rPr>
           <w:rFonts w:ascii="Calibri" w:hAnsi="Calibri" w:cs="Calibri"/>
           <w:b/>
-          <w:sz w:val="24"/>
-          <w:szCs w:val="24"/>
-        </w:rPr>
-        <w:lastRenderedPageBreak/>
+          <w:noProof/>
+          <w:sz w:val="24"/>
+          <w:szCs w:val="24"/>
+        </w:rPr>
         <w:drawing>
           <wp:inline distT="0" distB="0" distL="0" distR="0" wp14:anchorId="0D4748FC" wp14:editId="72F7F1F5">
             <wp:extent cx="5943600" cy="2149475"/>
@@ -3645,9 +3783,11 @@
       <w:r>
         <w:rPr>
           <w:rFonts w:ascii="Calibri" w:hAnsi="Calibri" w:cs="Calibri"/>
-          <w:sz w:val="24"/>
-          <w:szCs w:val="24"/>
-        </w:rPr>
+          <w:noProof/>
+          <w:sz w:val="24"/>
+          <w:szCs w:val="24"/>
+        </w:rPr>
+        <w:lastRenderedPageBreak/>
         <w:drawing>
           <wp:inline distT="0" distB="0" distL="0" distR="0" wp14:anchorId="0C8E45F1" wp14:editId="7EB399B2">
             <wp:extent cx="5943600" cy="2270125"/>
@@ -3697,6 +3837,7 @@
       <w:r>
         <w:rPr>
           <w:rFonts w:ascii="Calibri" w:hAnsi="Calibri" w:cs="Calibri"/>
+          <w:noProof/>
           <w:sz w:val="24"/>
           <w:szCs w:val="24"/>
         </w:rPr>
@@ -3767,6 +3908,7 @@
       <w:r>
         <w:rPr>
           <w:rFonts w:ascii="Calibri" w:hAnsi="Calibri" w:cs="Calibri"/>
+          <w:noProof/>
           <w:sz w:val="24"/>
           <w:szCs w:val="24"/>
         </w:rPr>
@@ -3879,6 +4021,7 @@
       <w:r>
         <w:rPr>
           <w:rFonts w:ascii="Calibri" w:hAnsi="Calibri" w:cs="Calibri"/>
+          <w:noProof/>
           <w:sz w:val="24"/>
           <w:szCs w:val="24"/>
         </w:rPr>
@@ -3934,51 +4077,52 @@
           <w:sz w:val="24"/>
           <w:szCs w:val="24"/>
         </w:rPr>
+        <w:t>Added Internet Gateway 0.0.0.0/0</w:t>
+      </w:r>
+      <w:r>
+        <w:rPr>
+          <w:rFonts w:ascii="Calibri" w:hAnsi="Calibri" w:cs="Calibri"/>
+          <w:sz w:val="24"/>
+          <w:szCs w:val="24"/>
+        </w:rPr>
+        <w:t xml:space="preserve"> in Main Route table which is used by private </w:t>
+      </w:r>
+      <w:r>
+        <w:rPr>
+          <w:rFonts w:ascii="Calibri" w:hAnsi="Calibri" w:cs="Calibri"/>
+          <w:sz w:val="24"/>
+          <w:szCs w:val="24"/>
+        </w:rPr>
+        <w:t>subnet.</w:t>
+      </w:r>
+    </w:p>
+    <w:p>
+      <w:pPr>
+        <w:jc w:val="both"/>
+        <w:rPr>
+          <w:rFonts w:ascii="Calibri" w:hAnsi="Calibri" w:cs="Calibri"/>
+          <w:sz w:val="24"/>
+          <w:szCs w:val="24"/>
+        </w:rPr>
+      </w:pPr>
+    </w:p>
+    <w:p>
+      <w:pPr>
+        <w:jc w:val="both"/>
+        <w:rPr>
+          <w:rFonts w:ascii="Calibri" w:hAnsi="Calibri" w:cs="Calibri"/>
+          <w:sz w:val="24"/>
+          <w:szCs w:val="24"/>
+        </w:rPr>
+      </w:pPr>
+      <w:r>
+        <w:rPr>
+          <w:rFonts w:ascii="Calibri" w:hAnsi="Calibri" w:cs="Calibri"/>
+          <w:noProof/>
+          <w:sz w:val="24"/>
+          <w:szCs w:val="24"/>
+        </w:rPr>
         <w:lastRenderedPageBreak/>
-        <w:t>Added Internet Gateway 0.0.0.0/0</w:t>
-      </w:r>
-      <w:r>
-        <w:rPr>
-          <w:rFonts w:ascii="Calibri" w:hAnsi="Calibri" w:cs="Calibri"/>
-          <w:sz w:val="24"/>
-          <w:szCs w:val="24"/>
-        </w:rPr>
-        <w:t xml:space="preserve"> in Main Route table which is used by private </w:t>
-      </w:r>
-      <w:r>
-        <w:rPr>
-          <w:rFonts w:ascii="Calibri" w:hAnsi="Calibri" w:cs="Calibri"/>
-          <w:sz w:val="24"/>
-          <w:szCs w:val="24"/>
-        </w:rPr>
-        <w:t>subnet.</w:t>
-      </w:r>
-    </w:p>
-    <w:p>
-      <w:pPr>
-        <w:jc w:val="both"/>
-        <w:rPr>
-          <w:rFonts w:ascii="Calibri" w:hAnsi="Calibri" w:cs="Calibri"/>
-          <w:sz w:val="24"/>
-          <w:szCs w:val="24"/>
-        </w:rPr>
-      </w:pPr>
-    </w:p>
-    <w:p>
-      <w:pPr>
-        <w:jc w:val="both"/>
-        <w:rPr>
-          <w:rFonts w:ascii="Calibri" w:hAnsi="Calibri" w:cs="Calibri"/>
-          <w:sz w:val="24"/>
-          <w:szCs w:val="24"/>
-        </w:rPr>
-      </w:pPr>
-      <w:r>
-        <w:rPr>
-          <w:rFonts w:ascii="Calibri" w:hAnsi="Calibri" w:cs="Calibri"/>
-          <w:sz w:val="24"/>
-          <w:szCs w:val="24"/>
-        </w:rPr>
         <w:drawing>
           <wp:inline distT="0" distB="0" distL="0" distR="0" wp14:anchorId="6D8AEBA7" wp14:editId="32EF9A1D">
             <wp:extent cx="5943600" cy="1905635"/>
@@ -4028,6 +4172,7 @@
       <w:r>
         <w:rPr>
           <w:rFonts w:ascii="Calibri" w:hAnsi="Calibri" w:cs="Calibri"/>
+          <w:noProof/>
           <w:sz w:val="24"/>
           <w:szCs w:val="24"/>
         </w:rPr>
@@ -4080,6 +4225,7 @@
       <w:r>
         <w:rPr>
           <w:rFonts w:ascii="Calibri" w:hAnsi="Calibri" w:cs="Calibri"/>
+          <w:noProof/>
           <w:sz w:val="24"/>
           <w:szCs w:val="24"/>
         </w:rPr>
@@ -4192,6 +4338,7 @@
       <w:r>
         <w:rPr>
           <w:rFonts w:ascii="Calibri" w:hAnsi="Calibri" w:cs="Calibri"/>
+          <w:noProof/>
           <w:sz w:val="24"/>
           <w:szCs w:val="24"/>
         </w:rPr>

</xml_diff>